<commit_message>
Add language indicators and automation examples
</commit_message>
<xml_diff>
--- a/test-plan/OpenCart-Test-Plan.docx
+++ b/test-plan/OpenCart-Test-Plan.docx
@@ -545,63 +545,6 @@
           <w:szCs w:val="22"/>
         </w:rPr>
         <w:t> </w:t>
-      </w:r>
-    </w:p>
-    <w:p>
-      <w:pPr>
-        <w:spacing w:after="240"/>
-        <w:rPr>
-          <w:rFonts w:ascii="Times New Roman" w:eastAsia="Times New Roman" w:hAnsi="Times New Roman" w:cs="Times New Roman"/>
-        </w:rPr>
-      </w:pPr>
-    </w:p>
-    <w:p>
-      <w:pPr>
-        <w:rPr>
-          <w:rFonts w:ascii="Times New Roman" w:eastAsia="Times New Roman" w:hAnsi="Times New Roman" w:cs="Times New Roman"/>
-        </w:rPr>
-      </w:pPr>
-      <w:r>
-        <w:rPr>
-          <w:rFonts w:ascii="Arial" w:eastAsia="Times New Roman" w:hAnsi="Arial" w:cs="Arial"/>
-          <w:b/>
-          <w:bCs/>
-          <w:color w:val="000000"/>
-          <w:sz w:val="22"/>
-          <w:szCs w:val="22"/>
-          <w:shd w:val="clear" w:color="auto" w:fill="F3F3F3"/>
-        </w:rPr>
-        <w:t>Please note</w:t>
-      </w:r>
-      <w:r>
-        <w:rPr>
-          <w:rFonts w:ascii="Arial" w:eastAsia="Times New Roman" w:hAnsi="Arial" w:cs="Arial"/>
-          <w:color w:val="000000"/>
-          <w:sz w:val="22"/>
-          <w:szCs w:val="22"/>
-          <w:shd w:val="clear" w:color="auto" w:fill="F3F3F3"/>
-        </w:rPr>
-        <w:t xml:space="preserve"> - </w:t>
-      </w:r>
-      <w:r>
-        <w:rPr>
-          <w:rFonts w:ascii="Arial" w:eastAsia="Times New Roman" w:hAnsi="Arial" w:cs="Arial"/>
-          <w:color w:val="000000"/>
-          <w:sz w:val="22"/>
-          <w:szCs w:val="22"/>
-          <w:shd w:val="clear" w:color="auto" w:fill="F3F3F3"/>
-        </w:rPr>
-        <w:t>Requirement</w:t>
-      </w:r>
-      <w:r>
-        <w:rPr>
-          <w:rFonts w:ascii="Arial" w:eastAsia="Times New Roman" w:hAnsi="Arial" w:cs="Arial"/>
-          <w:color w:val="000000"/>
-          <w:sz w:val="22"/>
-          <w:szCs w:val="22"/>
-          <w:shd w:val="clear" w:color="auto" w:fill="F3F3F3"/>
-        </w:rPr>
-        <w:t xml:space="preserve"> documentation contains details on user stories, test cases, and design mockups to each requirement to provide more clarity and context for the development team.</w:t>
       </w:r>
     </w:p>
     <w:p>
@@ -847,7 +790,6 @@
                 <w:sz w:val="19"/>
                 <w:szCs w:val="19"/>
               </w:rPr>
-              <w:lastRenderedPageBreak/>
               <w:t>Login</w:t>
             </w:r>
           </w:p>
@@ -1041,6 +983,7 @@
                 <w:sz w:val="19"/>
                 <w:szCs w:val="19"/>
               </w:rPr>
+              <w:lastRenderedPageBreak/>
               <w:t>Registration</w:t>
             </w:r>
           </w:p>
@@ -1620,7 +1563,6 @@
                 <w:sz w:val="19"/>
                 <w:szCs w:val="19"/>
               </w:rPr>
-              <w:lastRenderedPageBreak/>
               <w:t>Payment Gateway</w:t>
             </w:r>
           </w:p>
@@ -1814,6 +1756,7 @@
                 <w:sz w:val="19"/>
                 <w:szCs w:val="19"/>
               </w:rPr>
+              <w:lastRenderedPageBreak/>
               <w:t>Orders</w:t>
             </w:r>
           </w:p>
@@ -2093,7 +2036,6 @@
           <w:szCs w:val="22"/>
           <w:bdr w:val="none" w:sz="0" w:space="0" w:color="auto" w:frame="1"/>
         </w:rPr>
-        <w:lastRenderedPageBreak/>
         <w:fldChar w:fldCharType="begin"/>
       </w:r>
       <w:r>
@@ -2143,7 +2085,7 @@
                     </pic:cNvPicPr>
                   </pic:nvPicPr>
                   <pic:blipFill>
-                    <a:blip r:embed="rId5" cstate="print">
+                    <a:blip r:embed="rId6" cstate="print">
                       <a:extLst>
                         <a:ext uri="{28A0092B-C50C-407E-A947-70E740481C1C}">
                           <a14:useLocalDpi xmlns:a14="http://schemas.microsoft.com/office/drawing/2010/main" val="0"/>
@@ -2227,6 +2169,7 @@
           <w:sz w:val="22"/>
           <w:szCs w:val="22"/>
         </w:rPr>
+        <w:lastRenderedPageBreak/>
         <w:t>User Stories</w:t>
       </w:r>
     </w:p>
@@ -2352,7 +2295,6 @@
           <w:szCs w:val="22"/>
           <w:bdr w:val="none" w:sz="0" w:space="0" w:color="auto" w:frame="1"/>
         </w:rPr>
-        <w:lastRenderedPageBreak/>
         <w:fldChar w:fldCharType="begin"/>
       </w:r>
       <w:r>
@@ -2402,7 +2344,7 @@
                     </pic:cNvPicPr>
                   </pic:nvPicPr>
                   <pic:blipFill>
-                    <a:blip r:embed="rId6" cstate="print">
+                    <a:blip r:embed="rId7" cstate="print">
                       <a:extLst>
                         <a:ext uri="{28A0092B-C50C-407E-A947-70E740481C1C}">
                           <a14:useLocalDpi xmlns:a14="http://schemas.microsoft.com/office/drawing/2010/main" val="0"/>
@@ -2616,7 +2558,7 @@
                     </pic:cNvPicPr>
                   </pic:nvPicPr>
                   <pic:blipFill>
-                    <a:blip r:embed="rId7" cstate="print">
+                    <a:blip r:embed="rId8" cstate="print">
                       <a:extLst>
                         <a:ext uri="{28A0092B-C50C-407E-A947-70E740481C1C}">
                           <a14:useLocalDpi xmlns:a14="http://schemas.microsoft.com/office/drawing/2010/main" val="0"/>
@@ -5745,4 +5687,16 @@
     </a:ext>
   </a:extLst>
 </a:theme>
+</file>
+
+<file path=customXml/item1.xml><?xml version="1.0" encoding="utf-8"?>
+<b:Sources xmlns:b="http://schemas.openxmlformats.org/officeDocument/2006/bibliography" xmlns="http://schemas.openxmlformats.org/officeDocument/2006/bibliography" SelectedStyle="/APASixthEditionOfficeOnline.xsl" StyleName="APA" Version="6"/>
+</file>
+
+<file path=customXml/itemProps1.xml><?xml version="1.0" encoding="utf-8"?>
+<ds:datastoreItem xmlns:ds="http://schemas.openxmlformats.org/officeDocument/2006/customXml" ds:itemID="{D25A641F-615C-D644-A3BC-20092E6D9F9A}">
+  <ds:schemaRefs>
+    <ds:schemaRef ds:uri="http://schemas.openxmlformats.org/officeDocument/2006/bibliography"/>
+  </ds:schemaRefs>
+</ds:datastoreItem>
 </file>
</xml_diff>